<commit_message>
Update docs for revisions
</commit_message>
<xml_diff>
--- a/documentation/assets/documents/revisions-list-2.docx
+++ b/documentation/assets/documents/revisions-list-2.docx
@@ -570,13 +570,6 @@
                 <w:ilvl w:val="0"/>
                 <w:numId w:val="1"/>
               </w:numPr>
-              <w:pBdr>
-                <w:top w:val="nil"/>
-                <w:left w:val="nil"/>
-                <w:bottom w:val="nil"/>
-                <w:right w:val="nil"/>
-                <w:between w:val="nil"/>
-              </w:pBdr>
               <w:spacing w:line="360" w:lineRule="auto"/>
               <w:rPr>
                 <w:rFonts w:ascii="Arial" w:eastAsia="Arial" w:hAnsi="Arial" w:cs="Arial"/>
@@ -590,7 +583,23 @@
                 <w:sz w:val="22"/>
                 <w:szCs w:val="22"/>
               </w:rPr>
-              <w:t>For introduction content remove the word “undoubtingly”.</w:t>
+              <w:t xml:space="preserve">For the </w:t>
+            </w:r>
+            <w:r>
+              <w:rPr>
+                <w:rFonts w:ascii="Arial" w:eastAsia="Arial" w:hAnsi="Arial" w:cs="Arial"/>
+                <w:sz w:val="22"/>
+                <w:szCs w:val="22"/>
+              </w:rPr>
+              <w:t>Approval Sheet</w:t>
+            </w:r>
+            <w:r>
+              <w:rPr>
+                <w:rFonts w:ascii="Arial" w:eastAsia="Arial" w:hAnsi="Arial" w:cs="Arial"/>
+                <w:sz w:val="22"/>
+                <w:szCs w:val="22"/>
+              </w:rPr>
+              <w:t>, remove the unnecessary lines.</w:t>
             </w:r>
           </w:p>
           <w:p>
@@ -619,23 +628,71 @@
                 <w:sz w:val="22"/>
                 <w:szCs w:val="22"/>
               </w:rPr>
-              <w:t xml:space="preserve">Check the content of </w:t>
-            </w:r>
-            <w:r>
-              <w:rPr>
-                <w:rFonts w:ascii="Arial" w:eastAsia="Arial" w:hAnsi="Arial" w:cs="Arial"/>
-                <w:sz w:val="22"/>
-                <w:szCs w:val="22"/>
-              </w:rPr>
-              <w:t xml:space="preserve">the </w:t>
-            </w:r>
-            <w:r>
-              <w:rPr>
-                <w:rFonts w:ascii="Arial" w:eastAsia="Arial" w:hAnsi="Arial" w:cs="Arial"/>
-                <w:sz w:val="22"/>
-                <w:szCs w:val="22"/>
-              </w:rPr>
-              <w:t>Theoretical Framework diagram if existing.</w:t>
+              <w:t>For</w:t>
+            </w:r>
+            <w:r>
+              <w:rPr>
+                <w:rFonts w:ascii="Arial" w:eastAsia="Arial" w:hAnsi="Arial" w:cs="Arial"/>
+                <w:sz w:val="22"/>
+                <w:szCs w:val="22"/>
+              </w:rPr>
+              <w:t xml:space="preserve"> Chapter 1</w:t>
+            </w:r>
+            <w:r>
+              <w:rPr>
+                <w:rFonts w:ascii="Arial" w:eastAsia="Arial" w:hAnsi="Arial" w:cs="Arial"/>
+                <w:sz w:val="22"/>
+                <w:szCs w:val="22"/>
+              </w:rPr>
+              <w:t xml:space="preserve"> </w:t>
+            </w:r>
+            <w:r>
+              <w:rPr>
+                <w:rFonts w:ascii="Arial" w:eastAsia="Arial" w:hAnsi="Arial" w:cs="Arial"/>
+                <w:sz w:val="22"/>
+                <w:szCs w:val="22"/>
+              </w:rPr>
+              <w:t>– I</w:t>
+            </w:r>
+            <w:r>
+              <w:rPr>
+                <w:rFonts w:ascii="Arial" w:eastAsia="Arial" w:hAnsi="Arial" w:cs="Arial"/>
+                <w:sz w:val="22"/>
+                <w:szCs w:val="22"/>
+              </w:rPr>
+              <w:t>ntroduction</w:t>
+            </w:r>
+            <w:r>
+              <w:rPr>
+                <w:rFonts w:ascii="Arial" w:eastAsia="Arial" w:hAnsi="Arial" w:cs="Arial"/>
+                <w:sz w:val="22"/>
+                <w:szCs w:val="22"/>
+              </w:rPr>
+              <w:t>,</w:t>
+            </w:r>
+            <w:r>
+              <w:rPr>
+                <w:rFonts w:ascii="Arial" w:eastAsia="Arial" w:hAnsi="Arial" w:cs="Arial"/>
+                <w:sz w:val="22"/>
+                <w:szCs w:val="22"/>
+              </w:rPr>
+              <w:t xml:space="preserve"> </w:t>
+            </w:r>
+            <w:r>
+              <w:rPr>
+                <w:rFonts w:ascii="Arial" w:eastAsia="Arial" w:hAnsi="Arial" w:cs="Arial"/>
+                <w:sz w:val="22"/>
+                <w:szCs w:val="22"/>
+              </w:rPr>
+              <w:t xml:space="preserve">remove </w:t>
+            </w:r>
+            <w:r>
+              <w:rPr>
+                <w:rFonts w:ascii="Arial" w:eastAsia="Arial" w:hAnsi="Arial" w:cs="Arial"/>
+                <w:sz w:val="22"/>
+                <w:szCs w:val="22"/>
+              </w:rPr>
+              <w:t>the word “undoubtingly”.</w:t>
             </w:r>
           </w:p>
           <w:p>
@@ -664,7 +721,23 @@
                 <w:sz w:val="22"/>
                 <w:szCs w:val="22"/>
               </w:rPr>
-              <w:t>Remove limitation number 1.</w:t>
+              <w:t>For Chapter 1 – SOP, it should be at</w:t>
+            </w:r>
+            <w:r>
+              <w:rPr>
+                <w:rFonts w:ascii="Arial" w:eastAsia="Arial" w:hAnsi="Arial" w:cs="Arial"/>
+                <w:sz w:val="22"/>
+                <w:szCs w:val="22"/>
+              </w:rPr>
+              <w:t xml:space="preserve"> </w:t>
+            </w:r>
+            <w:r>
+              <w:rPr>
+                <w:rFonts w:ascii="Arial" w:eastAsia="Arial" w:hAnsi="Arial" w:cs="Arial"/>
+                <w:sz w:val="22"/>
+                <w:szCs w:val="22"/>
+              </w:rPr>
+              <w:t>least 5 and follow the old format.</w:t>
             </w:r>
           </w:p>
           <w:p>
@@ -693,7 +766,31 @@
                 <w:sz w:val="22"/>
                 <w:szCs w:val="22"/>
               </w:rPr>
-              <w:t xml:space="preserve">Revise the construction of </w:t>
+              <w:t>For Chapter 1</w:t>
+            </w:r>
+            <w:r>
+              <w:rPr>
+                <w:rFonts w:ascii="Arial" w:eastAsia="Arial" w:hAnsi="Arial" w:cs="Arial"/>
+                <w:sz w:val="22"/>
+                <w:szCs w:val="22"/>
+              </w:rPr>
+              <w:t xml:space="preserve"> – Theoretical Framework</w:t>
+            </w:r>
+            <w:r>
+              <w:rPr>
+                <w:rFonts w:ascii="Arial" w:eastAsia="Arial" w:hAnsi="Arial" w:cs="Arial"/>
+                <w:sz w:val="22"/>
+                <w:szCs w:val="22"/>
+              </w:rPr>
+              <w:t>, c</w:t>
+            </w:r>
+            <w:r>
+              <w:rPr>
+                <w:rFonts w:ascii="Arial" w:eastAsia="Arial" w:hAnsi="Arial" w:cs="Arial"/>
+                <w:sz w:val="22"/>
+                <w:szCs w:val="22"/>
+              </w:rPr>
+              <w:t xml:space="preserve">heck the content of </w:t>
             </w:r>
             <w:r>
               <w:rPr>
@@ -709,7 +806,47 @@
                 <w:sz w:val="22"/>
                 <w:szCs w:val="22"/>
               </w:rPr>
-              <w:t>statement in Limitation number 2.</w:t>
+              <w:t>diagram if existing</w:t>
+            </w:r>
+            <w:r>
+              <w:rPr>
+                <w:rFonts w:ascii="Arial" w:eastAsia="Arial" w:hAnsi="Arial" w:cs="Arial"/>
+                <w:sz w:val="22"/>
+                <w:szCs w:val="22"/>
+              </w:rPr>
+              <w:t xml:space="preserve"> and it </w:t>
+            </w:r>
+            <w:r>
+              <w:rPr>
+                <w:rFonts w:ascii="Arial" w:eastAsia="Arial" w:hAnsi="Arial" w:cs="Arial"/>
+                <w:sz w:val="22"/>
+                <w:szCs w:val="22"/>
+              </w:rPr>
+              <w:t>should give all specific details in your application, for example</w:t>
+            </w:r>
+            <w:r>
+              <w:rPr>
+                <w:rFonts w:ascii="Arial" w:eastAsia="Arial" w:hAnsi="Arial" w:cs="Arial"/>
+                <w:sz w:val="22"/>
+                <w:szCs w:val="22"/>
+              </w:rPr>
+              <w:t>,</w:t>
+            </w:r>
+            <w:r>
+              <w:rPr>
+                <w:rFonts w:ascii="Arial" w:eastAsia="Arial" w:hAnsi="Arial" w:cs="Arial"/>
+                <w:sz w:val="22"/>
+                <w:szCs w:val="22"/>
+              </w:rPr>
+              <w:t xml:space="preserve"> the game module</w:t>
+            </w:r>
+            <w:r>
+              <w:rPr>
+                <w:rFonts w:ascii="Arial" w:eastAsia="Arial" w:hAnsi="Arial" w:cs="Arial"/>
+                <w:sz w:val="22"/>
+                <w:szCs w:val="22"/>
+              </w:rPr>
+              <w:t>.</w:t>
             </w:r>
           </w:p>
           <w:p>
@@ -738,7 +875,132 @@
                 <w:sz w:val="22"/>
                 <w:szCs w:val="22"/>
               </w:rPr>
-              <w:t>Revise and state the topics that are not covered in the game in Limitation number 3.</w:t>
+              <w:t xml:space="preserve">For Chapter 1 – Limitation, </w:t>
+            </w:r>
+            <w:r>
+              <w:rPr>
+                <w:rFonts w:ascii="Arial" w:eastAsia="Arial" w:hAnsi="Arial" w:cs="Arial"/>
+                <w:sz w:val="22"/>
+                <w:szCs w:val="22"/>
+              </w:rPr>
+              <w:t xml:space="preserve"> remove </w:t>
+            </w:r>
+            <w:r>
+              <w:rPr>
+                <w:rFonts w:ascii="Arial" w:eastAsia="Arial" w:hAnsi="Arial" w:cs="Arial"/>
+                <w:sz w:val="22"/>
+                <w:szCs w:val="22"/>
+              </w:rPr>
+              <w:t xml:space="preserve">#1, </w:t>
+            </w:r>
+            <w:r>
+              <w:rPr>
+                <w:rFonts w:ascii="Arial" w:eastAsia="Arial" w:hAnsi="Arial" w:cs="Arial"/>
+                <w:sz w:val="22"/>
+                <w:szCs w:val="22"/>
+              </w:rPr>
+              <w:t>r</w:t>
+            </w:r>
+            <w:r>
+              <w:rPr>
+                <w:rFonts w:ascii="Arial" w:eastAsia="Arial" w:hAnsi="Arial" w:cs="Arial"/>
+                <w:sz w:val="22"/>
+                <w:szCs w:val="22"/>
+              </w:rPr>
+              <w:t xml:space="preserve">evise the construction of #2 and </w:t>
+            </w:r>
+            <w:r>
+              <w:rPr>
+                <w:rFonts w:ascii="Arial" w:eastAsia="Arial" w:hAnsi="Arial" w:cs="Arial"/>
+                <w:sz w:val="22"/>
+                <w:szCs w:val="22"/>
+              </w:rPr>
+              <w:t>#</w:t>
+            </w:r>
+            <w:r>
+              <w:rPr>
+                <w:rFonts w:ascii="Arial" w:eastAsia="Arial" w:hAnsi="Arial" w:cs="Arial"/>
+                <w:sz w:val="22"/>
+                <w:szCs w:val="22"/>
+              </w:rPr>
+              <w:t xml:space="preserve">4, </w:t>
+            </w:r>
+            <w:r>
+              <w:rPr>
+                <w:rFonts w:ascii="Arial" w:eastAsia="Arial" w:hAnsi="Arial" w:cs="Arial"/>
+                <w:sz w:val="22"/>
+                <w:szCs w:val="22"/>
+              </w:rPr>
+              <w:t>and s</w:t>
+            </w:r>
+            <w:r>
+              <w:rPr>
+                <w:rFonts w:ascii="Arial" w:eastAsia="Arial" w:hAnsi="Arial" w:cs="Arial"/>
+                <w:sz w:val="22"/>
+                <w:szCs w:val="22"/>
+              </w:rPr>
+              <w:t>tate the topics not covered in the game in #3</w:t>
+            </w:r>
+            <w:r>
+              <w:rPr>
+                <w:rFonts w:ascii="Arial" w:eastAsia="Arial" w:hAnsi="Arial" w:cs="Arial"/>
+                <w:sz w:val="22"/>
+                <w:szCs w:val="22"/>
+              </w:rPr>
+              <w:t>.</w:t>
+            </w:r>
+          </w:p>
+          <w:p>
+            <w:pPr>
+              <w:numPr>
+                <w:ilvl w:val="0"/>
+                <w:numId w:val="1"/>
+              </w:numPr>
+              <w:pBdr>
+                <w:top w:val="nil"/>
+                <w:left w:val="nil"/>
+                <w:bottom w:val="nil"/>
+                <w:right w:val="nil"/>
+                <w:between w:val="nil"/>
+              </w:pBdr>
+              <w:spacing w:line="360" w:lineRule="auto"/>
+              <w:rPr>
+                <w:rFonts w:ascii="Arial" w:eastAsia="Arial" w:hAnsi="Arial" w:cs="Arial"/>
+                <w:sz w:val="22"/>
+                <w:szCs w:val="22"/>
+              </w:rPr>
+            </w:pPr>
+            <w:r>
+              <w:rPr>
+                <w:rFonts w:ascii="Arial" w:eastAsia="Arial" w:hAnsi="Arial" w:cs="Arial"/>
+                <w:sz w:val="22"/>
+                <w:szCs w:val="22"/>
+              </w:rPr>
+              <w:t>For Chapter 2</w:t>
+            </w:r>
+            <w:r>
+              <w:rPr>
+                <w:rFonts w:ascii="Arial" w:eastAsia="Arial" w:hAnsi="Arial" w:cs="Arial"/>
+                <w:sz w:val="22"/>
+                <w:szCs w:val="22"/>
+              </w:rPr>
+              <w:t xml:space="preserve"> – Foreign Studies, studies must be published in 2012 and </w:t>
+            </w:r>
+            <w:r>
+              <w:rPr>
+                <w:rFonts w:ascii="Arial" w:eastAsia="Arial" w:hAnsi="Arial" w:cs="Arial"/>
+                <w:sz w:val="22"/>
+                <w:szCs w:val="22"/>
+              </w:rPr>
+              <w:t>later</w:t>
+            </w:r>
+            <w:r>
+              <w:rPr>
+                <w:rFonts w:ascii="Arial" w:eastAsia="Arial" w:hAnsi="Arial" w:cs="Arial"/>
+                <w:sz w:val="22"/>
+                <w:szCs w:val="22"/>
+              </w:rPr>
+              <w:t>.</w:t>
             </w:r>
           </w:p>
           <w:p>
@@ -760,7 +1022,15 @@
                 <w:sz w:val="22"/>
                 <w:szCs w:val="22"/>
               </w:rPr>
-              <w:t>Revise Limitation number 4, omit the phrase “The android application is only for reading lessons, watching videos, and playing games”.</w:t>
+              <w:t>For Chapter 5 – Recommendations, revise all the recommendations and recommend having different make/models of cars in the game</w:t>
+            </w:r>
+            <w:r>
+              <w:rPr>
+                <w:rFonts w:ascii="Arial" w:eastAsia="Arial" w:hAnsi="Arial" w:cs="Arial"/>
+                <w:sz w:val="22"/>
+                <w:szCs w:val="22"/>
+              </w:rPr>
+              <w:t>.</w:t>
             </w:r>
           </w:p>
           <w:p>
@@ -782,116 +1052,16 @@
                 <w:sz w:val="22"/>
                 <w:szCs w:val="22"/>
               </w:rPr>
-              <w:t>Change all the recommendations. Recommendations are meant for future researchers.</w:t>
-            </w:r>
-          </w:p>
-          <w:p>
-            <w:pPr>
-              <w:numPr>
-                <w:ilvl w:val="0"/>
-                <w:numId w:val="1"/>
-              </w:numPr>
-              <w:spacing w:line="360" w:lineRule="auto"/>
-              <w:rPr>
-                <w:rFonts w:ascii="Arial" w:eastAsia="Arial" w:hAnsi="Arial" w:cs="Arial"/>
-                <w:sz w:val="22"/>
-                <w:szCs w:val="22"/>
-              </w:rPr>
-            </w:pPr>
-            <w:r>
-              <w:rPr>
-                <w:rFonts w:ascii="Arial" w:eastAsia="Arial" w:hAnsi="Arial" w:cs="Arial"/>
-                <w:sz w:val="22"/>
-                <w:szCs w:val="22"/>
-              </w:rPr>
-              <w:t>Add to recommendation the Additional features of different car make or models in the game.</w:t>
-            </w:r>
-          </w:p>
-          <w:p>
-            <w:pPr>
-              <w:numPr>
-                <w:ilvl w:val="0"/>
-                <w:numId w:val="1"/>
-              </w:numPr>
-              <w:spacing w:line="360" w:lineRule="auto"/>
-              <w:rPr>
-                <w:rFonts w:ascii="Arial" w:eastAsia="Arial" w:hAnsi="Arial" w:cs="Arial"/>
-                <w:sz w:val="22"/>
-                <w:szCs w:val="22"/>
-              </w:rPr>
-            </w:pPr>
-            <w:r>
-              <w:rPr>
-                <w:rFonts w:ascii="Arial" w:eastAsia="Arial" w:hAnsi="Arial" w:cs="Arial"/>
-                <w:sz w:val="22"/>
-                <w:szCs w:val="22"/>
-              </w:rPr>
-              <w:t>Check all the diagrams and figures if they are existing.</w:t>
-            </w:r>
-          </w:p>
-          <w:p>
-            <w:pPr>
-              <w:numPr>
-                <w:ilvl w:val="0"/>
-                <w:numId w:val="1"/>
-              </w:numPr>
-              <w:spacing w:line="360" w:lineRule="auto"/>
-              <w:rPr>
-                <w:rFonts w:ascii="Arial" w:eastAsia="Arial" w:hAnsi="Arial" w:cs="Arial"/>
-                <w:sz w:val="22"/>
-                <w:szCs w:val="22"/>
-              </w:rPr>
-            </w:pPr>
-            <w:r>
-              <w:rPr>
-                <w:rFonts w:ascii="Arial" w:eastAsia="Arial" w:hAnsi="Arial" w:cs="Arial"/>
-                <w:sz w:val="22"/>
-                <w:szCs w:val="22"/>
-              </w:rPr>
-              <w:t>Diagrams or figures in</w:t>
-            </w:r>
-            <w:r>
-              <w:rPr>
-                <w:rFonts w:ascii="Arial" w:eastAsia="Arial" w:hAnsi="Arial" w:cs="Arial"/>
-                <w:sz w:val="22"/>
-                <w:szCs w:val="22"/>
-              </w:rPr>
-              <w:t xml:space="preserve"> </w:t>
-            </w:r>
-            <w:r>
-              <w:rPr>
-                <w:rFonts w:ascii="Arial" w:eastAsia="Arial" w:hAnsi="Arial" w:cs="Arial"/>
-                <w:sz w:val="22"/>
-                <w:szCs w:val="22"/>
-              </w:rPr>
-              <w:t>landscape</w:t>
-            </w:r>
-            <w:r>
-              <w:rPr>
-                <w:rFonts w:ascii="Arial" w:eastAsia="Arial" w:hAnsi="Arial" w:cs="Arial"/>
-                <w:sz w:val="22"/>
-                <w:szCs w:val="22"/>
-              </w:rPr>
-              <w:t xml:space="preserve"> orientation</w:t>
-            </w:r>
-            <w:r>
-              <w:rPr>
-                <w:rFonts w:ascii="Arial" w:eastAsia="Arial" w:hAnsi="Arial" w:cs="Arial"/>
-                <w:sz w:val="22"/>
-                <w:szCs w:val="22"/>
-              </w:rPr>
-              <w:t xml:space="preserve"> should have a caption in landscape orientation.</w:t>
-            </w:r>
-          </w:p>
-          <w:p>
-            <w:pPr>
-              <w:spacing w:line="360" w:lineRule="auto"/>
-              <w:rPr>
-                <w:rFonts w:ascii="Arial" w:eastAsia="Arial" w:hAnsi="Arial" w:cs="Arial"/>
-                <w:sz w:val="22"/>
-                <w:szCs w:val="22"/>
-              </w:rPr>
-            </w:pPr>
+              <w:t>For Appendices, rectify the missing contents from the figures and fix the orientation of captions for landscape figures</w:t>
+            </w:r>
+            <w:r>
+              <w:rPr>
+                <w:rFonts w:ascii="Arial" w:eastAsia="Arial" w:hAnsi="Arial" w:cs="Arial"/>
+                <w:sz w:val="22"/>
+                <w:szCs w:val="22"/>
+              </w:rPr>
+              <w:t>.</w:t>
+            </w:r>
           </w:p>
         </w:tc>
         <w:tc>
@@ -1436,12 +1606,6 @@
           <w:rFonts w:ascii="Arial" w:eastAsia="Arial" w:hAnsi="Arial" w:cs="Arial"/>
         </w:rPr>
       </w:pPr>
-      <w:r>
-        <w:rPr>
-          <w:rFonts w:ascii="Arial" w:eastAsia="Arial" w:hAnsi="Arial" w:cs="Arial"/>
-        </w:rPr>
-        <w:tab/>
-      </w:r>
     </w:p>
     <w:sectPr>
       <w:pgSz w:w="11907" w:h="16839"/>

</xml_diff>